<commit_message>
Update Practica 01 - Control de versiones fran.docx
Redaccion
</commit_message>
<xml_diff>
--- a/Practica 01 - Control de versiones fran.docx
+++ b/Practica 01 - Control de versiones fran.docx
@@ -167,6 +167,11 @@
       <w:pPr>
         <w:spacing w:after="0"/>
         <w:ind w:left="400"/>
+        <w:rPr>
+          <w:rFonts w:ascii="Century Gothic" w:eastAsia="Century Gothic" w:hAnsi="Century Gothic" w:cs="Century Gothic"/>
+          <w:b/>
+          <w:sz w:val="32"/>
+        </w:rPr>
       </w:pPr>
       <w:r>
         <w:rPr>
@@ -188,7 +193,151 @@
     </w:p>
     <w:p>
       <w:pPr>
+        <w:jc w:val="center"/>
+        <w:rPr>
+          <w:b/>
+          <w:sz w:val="52"/>
+          <w:u w:val="single"/>
+        </w:rPr>
+      </w:pPr>
+      <w:proofErr w:type="spellStart"/>
+      <w:r>
+        <w:rPr>
+          <w:b/>
+          <w:sz w:val="52"/>
+          <w:u w:val="single"/>
+        </w:rPr>
+        <w:t>Indice</w:t>
+      </w:r>
+      <w:proofErr w:type="spellEnd"/>
+    </w:p>
+    <w:p>
+      <w:pPr>
+        <w:rPr>
+          <w:sz w:val="32"/>
+        </w:rPr>
+      </w:pPr>
+      <w:r>
+        <w:rPr>
+          <w:b/>
+          <w:sz w:val="32"/>
+          <w:u w:val="single"/>
+        </w:rPr>
+        <w:t>Parte 1</w:t>
+      </w:r>
+    </w:p>
+    <w:p>
+      <w:r>
+        <w:t xml:space="preserve">¿Qué es un control de versiones? ............................................................................................ </w:t>
+      </w:r>
+    </w:p>
+    <w:p/>
+    <w:p>
+      <w:r>
+        <w:t xml:space="preserve">¿Qué es </w:t>
+      </w:r>
+      <w:proofErr w:type="spellStart"/>
+      <w:r>
+        <w:t>git</w:t>
+      </w:r>
+      <w:proofErr w:type="spellEnd"/>
+      <w:r>
+        <w:t xml:space="preserve"> y GitHub? ............................................................................................................... </w:t>
+      </w:r>
+    </w:p>
+    <w:p/>
+    <w:p>
+      <w:r>
+        <w:t xml:space="preserve">¿Qué otros sistemas de control de versiones se usan? ............................................................ </w:t>
+      </w:r>
+    </w:p>
+    <w:p/>
+    <w:p>
+      <w:r>
+        <w:t xml:space="preserve">¿Qué son los sistemas centralizados y distribuidos? ................................................................ </w:t>
+      </w:r>
+    </w:p>
+    <w:p/>
+    <w:p>
+      <w:r>
+        <w:t xml:space="preserve">Definición de conceptos ........................................................................................................... </w:t>
+      </w:r>
+    </w:p>
+    <w:p/>
+    <w:p>
+      <w:pPr>
+        <w:rPr>
+          <w:b/>
+          <w:sz w:val="32"/>
+          <w:u w:val="single"/>
+        </w:rPr>
+      </w:pPr>
+      <w:r>
+        <w:rPr>
+          <w:b/>
+          <w:sz w:val="32"/>
+          <w:u w:val="single"/>
+        </w:rPr>
+        <w:t>Parte 2</w:t>
+      </w:r>
+    </w:p>
+    <w:p>
+      <w:r>
+        <w:t>Añadir colaborador al proyecto ...............................................................................................</w:t>
+      </w:r>
+    </w:p>
+    <w:p/>
+    <w:p>
+      <w:r>
+        <w:t>Añadir carpetas y subirlas al repositorio .................................................................................</w:t>
+      </w:r>
+    </w:p>
+    <w:p/>
+    <w:p>
+      <w:r>
+        <w:t>Modificar un archivo distinto ..................................................................................................</w:t>
+      </w:r>
+    </w:p>
+    <w:p/>
+    <w:p>
+      <w:proofErr w:type="spellStart"/>
+      <w:r>
+        <w:t>Commit</w:t>
+      </w:r>
+      <w:proofErr w:type="spellEnd"/>
+      <w:r>
+        <w:t xml:space="preserve"> y </w:t>
+      </w:r>
+      <w:proofErr w:type="spellStart"/>
+      <w:r>
+        <w:t>push</w:t>
+      </w:r>
+      <w:proofErr w:type="spellEnd"/>
+      <w:r>
+        <w:t xml:space="preserve"> del archivo ......................................................................................................</w:t>
+      </w:r>
+    </w:p>
+    <w:p/>
+    <w:p>
+      <w:r>
+        <w:t>Descarga de modificaciones en equipo local ...........................................................................</w:t>
+      </w:r>
+    </w:p>
+    <w:p/>
+    <w:p>
+      <w:r>
+        <w:t>Conflictos .................................................................................................................................</w:t>
+      </w:r>
+    </w:p>
+    <w:p>
+      <w:pPr>
         <w:spacing w:after="0"/>
+        <w:ind w:left="400"/>
+      </w:pPr>
+    </w:p>
+    <w:p>
+      <w:pPr>
+        <w:spacing w:after="0"/>
       </w:pPr>
       <w:r>
         <w:rPr>
@@ -198,231 +347,17 @@
         <w:t xml:space="preserve"> </w:t>
       </w:r>
     </w:p>
-    <w:tbl>
-      <w:tblPr>
-        <w:tblStyle w:val="TableGrid"/>
-        <w:tblW w:w="8640" w:type="dxa"/>
-        <w:tblInd w:w="-110" w:type="dxa"/>
-        <w:tblCellMar>
-          <w:top w:w="9" w:type="dxa"/>
-          <w:left w:w="110" w:type="dxa"/>
-          <w:right w:w="41" w:type="dxa"/>
-        </w:tblCellMar>
-        <w:tblLook w:val="04A0" w:firstRow="1" w:lastRow="0" w:firstColumn="1" w:lastColumn="0" w:noHBand="0" w:noVBand="1"/>
-      </w:tblPr>
-      <w:tblGrid>
-        <w:gridCol w:w="8640"/>
-      </w:tblGrid>
-      <w:tr>
-        <w:trPr>
-          <w:trHeight w:val="1680"/>
-        </w:trPr>
-        <w:tc>
-          <w:tcPr>
-            <w:tcW w:w="8640" w:type="dxa"/>
-            <w:tcBorders>
-              <w:top w:val="single" w:sz="4" w:space="0" w:color="000000"/>
-              <w:left w:val="single" w:sz="4" w:space="0" w:color="000000"/>
-              <w:bottom w:val="single" w:sz="4" w:space="0" w:color="000000"/>
-              <w:right w:val="single" w:sz="4" w:space="0" w:color="000000"/>
-            </w:tcBorders>
-          </w:tcPr>
-          <w:p>
-            <w:pPr>
-              <w:spacing w:line="238" w:lineRule="auto"/>
-              <w:jc w:val="both"/>
-            </w:pPr>
-            <w:r>
-              <w:rPr>
-                <w:rFonts w:ascii="Century Gothic" w:eastAsia="Century Gothic" w:hAnsi="Century Gothic" w:cs="Century Gothic"/>
-                <w:sz w:val="24"/>
-              </w:rPr>
-              <w:t>RA4.</w:t>
-            </w:r>
-            <w:r>
-              <w:rPr>
-                <w:rFonts w:ascii="Century Gothic" w:eastAsia="Century Gothic" w:hAnsi="Century Gothic" w:cs="Century Gothic"/>
-                <w:sz w:val="20"/>
-              </w:rPr>
-              <w:t xml:space="preserve"> </w:t>
-            </w:r>
-            <w:r>
-              <w:rPr>
-                <w:rFonts w:ascii="Century Gothic" w:eastAsia="Century Gothic" w:hAnsi="Century Gothic" w:cs="Century Gothic"/>
-                <w:sz w:val="24"/>
-              </w:rPr>
-              <w:t xml:space="preserve">Optimiza código empleando las herramientas disponibles en el entorno de desarrollo. </w:t>
-            </w:r>
-          </w:p>
-          <w:p>
-            <w:r>
-              <w:rPr>
-                <w:rFonts w:ascii="Century Gothic" w:eastAsia="Century Gothic" w:hAnsi="Century Gothic" w:cs="Century Gothic"/>
-                <w:sz w:val="24"/>
-              </w:rPr>
-              <w:t xml:space="preserve"> </w:t>
-            </w:r>
-          </w:p>
-          <w:p>
-            <w:pPr>
-              <w:spacing w:after="1" w:line="237" w:lineRule="auto"/>
-              <w:ind w:left="708"/>
-              <w:jc w:val="both"/>
-            </w:pPr>
-            <w:r>
-              <w:rPr>
-                <w:rFonts w:ascii="Century Gothic" w:eastAsia="Century Gothic" w:hAnsi="Century Gothic" w:cs="Century Gothic"/>
-                <w:sz w:val="20"/>
-              </w:rPr>
-              <w:t>f) Se ha realizado el control de versiones integrado en el entorno de desarrollo.</w:t>
-            </w:r>
-            <w:r>
-              <w:rPr>
-                <w:rFonts w:ascii="Century Gothic" w:eastAsia="Century Gothic" w:hAnsi="Century Gothic" w:cs="Century Gothic"/>
-                <w:sz w:val="24"/>
-              </w:rPr>
-              <w:t xml:space="preserve"> </w:t>
-            </w:r>
-          </w:p>
-          <w:p>
-            <w:r>
-              <w:rPr>
-                <w:rFonts w:ascii="Century Gothic" w:eastAsia="Century Gothic" w:hAnsi="Century Gothic" w:cs="Century Gothic"/>
-                <w:sz w:val="24"/>
-              </w:rPr>
-              <w:t xml:space="preserve"> </w:t>
-            </w:r>
-          </w:p>
-        </w:tc>
-      </w:tr>
-    </w:tbl>
     <w:p>
       <w:pPr>
         <w:spacing w:after="0"/>
       </w:pPr>
-      <w:r>
-        <w:rPr>
-          <w:rFonts w:ascii="Century Gothic" w:eastAsia="Century Gothic" w:hAnsi="Century Gothic" w:cs="Century Gothic"/>
-          <w:sz w:val="24"/>
-        </w:rPr>
-        <w:t xml:space="preserve"> </w:t>
-      </w:r>
-    </w:p>
-    <w:p>
-      <w:pPr>
-        <w:spacing w:after="3" w:line="249" w:lineRule="auto"/>
-        <w:ind w:left="10" w:right="61" w:hanging="10"/>
-        <w:jc w:val="both"/>
-      </w:pPr>
-      <w:r>
-        <w:rPr>
-          <w:rFonts w:ascii="Century Gothic" w:eastAsia="Century Gothic" w:hAnsi="Century Gothic" w:cs="Century Gothic"/>
-          <w:sz w:val="24"/>
-        </w:rPr>
-        <w:t xml:space="preserve">En esta práctica aprenderás el concepto y el uso de un sistema de control de versiones. Debes realizar la práctica a partir de las explicaciones iniciales del profesor. </w:t>
-      </w:r>
-    </w:p>
-    <w:p>
-      <w:pPr>
-        <w:spacing w:after="0"/>
-      </w:pPr>
-      <w:r>
-        <w:rPr>
-          <w:rFonts w:ascii="Century Gothic" w:eastAsia="Century Gothic" w:hAnsi="Century Gothic" w:cs="Century Gothic"/>
-          <w:sz w:val="24"/>
-        </w:rPr>
-        <w:t xml:space="preserve"> </w:t>
-      </w:r>
-    </w:p>
-    <w:p>
-      <w:pPr>
-        <w:spacing w:after="3" w:line="249" w:lineRule="auto"/>
-        <w:ind w:left="10" w:right="61" w:hanging="10"/>
-        <w:jc w:val="both"/>
-      </w:pPr>
-      <w:r>
-        <w:rPr>
-          <w:rFonts w:ascii="Century Gothic" w:eastAsia="Century Gothic" w:hAnsi="Century Gothic" w:cs="Century Gothic"/>
-          <w:sz w:val="24"/>
-        </w:rPr>
-        <w:t xml:space="preserve">Debes entregar la práctica en formato </w:t>
-      </w:r>
-      <w:proofErr w:type="spellStart"/>
-      <w:r>
-        <w:rPr>
-          <w:rFonts w:ascii="Century Gothic" w:eastAsia="Century Gothic" w:hAnsi="Century Gothic" w:cs="Century Gothic"/>
-          <w:sz w:val="24"/>
-        </w:rPr>
-        <w:t>pdf</w:t>
-      </w:r>
-      <w:proofErr w:type="spellEnd"/>
-      <w:r>
-        <w:rPr>
-          <w:rFonts w:ascii="Century Gothic" w:eastAsia="Century Gothic" w:hAnsi="Century Gothic" w:cs="Century Gothic"/>
-          <w:sz w:val="24"/>
-        </w:rPr>
-        <w:t xml:space="preserve">. El trabajo preferiblemente se hará en </w:t>
-      </w:r>
-      <w:proofErr w:type="gramStart"/>
-      <w:r>
-        <w:rPr>
-          <w:rFonts w:ascii="Century Gothic" w:eastAsia="Century Gothic" w:hAnsi="Century Gothic" w:cs="Century Gothic"/>
-          <w:sz w:val="24"/>
-        </w:rPr>
-        <w:t>parejas</w:t>
-      </w:r>
-      <w:proofErr w:type="gramEnd"/>
-      <w:r>
-        <w:rPr>
-          <w:rFonts w:ascii="Century Gothic" w:eastAsia="Century Gothic" w:hAnsi="Century Gothic" w:cs="Century Gothic"/>
-          <w:sz w:val="24"/>
-        </w:rPr>
-        <w:t xml:space="preserve"> pero podrá hacerse individualmente.  </w:t>
-      </w:r>
-    </w:p>
-    <w:p>
-      <w:pPr>
-        <w:spacing w:after="0"/>
-      </w:pPr>
-      <w:r>
-        <w:rPr>
-          <w:rFonts w:ascii="Century Gothic" w:eastAsia="Century Gothic" w:hAnsi="Century Gothic" w:cs="Century Gothic"/>
-          <w:sz w:val="24"/>
-        </w:rPr>
-        <w:t xml:space="preserve"> </w:t>
-      </w:r>
-    </w:p>
-    <w:p>
-      <w:pPr>
-        <w:spacing w:after="3" w:line="249" w:lineRule="auto"/>
-        <w:ind w:left="10" w:right="61" w:hanging="10"/>
-        <w:jc w:val="both"/>
-      </w:pPr>
-      <w:r>
-        <w:rPr>
-          <w:rFonts w:ascii="Century Gothic" w:eastAsia="Century Gothic" w:hAnsi="Century Gothic" w:cs="Century Gothic"/>
-          <w:sz w:val="24"/>
-        </w:rPr>
-        <w:t xml:space="preserve">Esta práctica tendrá 2 puntos para el examen. Para superar la práctica debes tener una nota mínima de 1 punto. Superar la práctica exime de hacer las preguntas de esta parte en el examen final. </w:t>
-      </w:r>
-    </w:p>
-    <w:p>
-      <w:pPr>
-        <w:spacing w:after="13"/>
-      </w:pPr>
-      <w:r>
-        <w:rPr>
-          <w:rFonts w:ascii="Century Gothic" w:eastAsia="Century Gothic" w:hAnsi="Century Gothic" w:cs="Century Gothic"/>
-          <w:sz w:val="24"/>
-        </w:rPr>
-        <w:t xml:space="preserve"> </w:t>
-      </w:r>
     </w:p>
     <w:p>
       <w:pPr>
         <w:pStyle w:val="Ttulo1"/>
       </w:pPr>
       <w:r>
+        <w:lastRenderedPageBreak/>
         <w:t xml:space="preserve">PARTE 1 </w:t>
       </w:r>
     </w:p>
@@ -542,29 +477,8 @@
     </w:p>
     <w:p>
       <w:pPr>
-        <w:spacing w:after="3" w:line="249" w:lineRule="auto"/>
-        <w:ind w:left="10" w:right="61" w:hanging="10"/>
-        <w:jc w:val="both"/>
-      </w:pPr>
-      <w:r>
-        <w:rPr>
-          <w:rFonts w:ascii="Century Gothic" w:eastAsia="Century Gothic" w:hAnsi="Century Gothic" w:cs="Century Gothic"/>
-          <w:sz w:val="24"/>
-        </w:rPr>
-        <w:t xml:space="preserve">En tu trabajo debes entregar: </w:t>
-      </w:r>
-    </w:p>
-    <w:p>
-      <w:pPr>
         <w:spacing w:after="0"/>
       </w:pPr>
-      <w:r>
-        <w:rPr>
-          <w:rFonts w:ascii="Century Gothic" w:eastAsia="Century Gothic" w:hAnsi="Century Gothic" w:cs="Century Gothic"/>
-          <w:sz w:val="24"/>
-        </w:rPr>
-        <w:t xml:space="preserve"> </w:t>
-      </w:r>
     </w:p>
     <w:p>
       <w:pPr>
@@ -716,11 +630,7 @@
       </w:r>
       <w:proofErr w:type="spellEnd"/>
       <w:r>
-        <w:t xml:space="preserve"> de Linux. Debido a que el software utilizado anteriormente para tal tarea se convirtió en software propietario, el equipo de Linux creo su propio software también distribuido que aportase lo mejor de los sistemas existentes hasta el momento. Así nació Git, un sistema de </w:t>
-      </w:r>
-      <w:r>
-        <w:lastRenderedPageBreak/>
-        <w:t>control de versiones de código abierto y multiplataforma. Existen varias interfaces gráficas, pero se recomienda usarlo con líneas de comandos.</w:t>
+        <w:t xml:space="preserve"> de Linux. Debido a que el software utilizado anteriormente para tal tarea se convirtió en software propietario, el equipo de Linux creo su propio software también distribuido que aportase lo mejor de los sistemas existentes hasta el momento. Así nació Git, un sistema de control de versiones de código abierto y multiplataforma. Existen varias interfaces gráficas, pero se recomienda usarlo con líneas de comandos.</w:t>
       </w:r>
     </w:p>
     <w:p>
@@ -856,6 +766,24 @@
         </w:rPr>
         <w:t xml:space="preserve">: </w:t>
       </w:r>
+    </w:p>
+    <w:p>
+      <w:pPr>
+        <w:spacing w:after="3" w:line="249" w:lineRule="auto"/>
+        <w:ind w:left="705" w:right="61"/>
+        <w:jc w:val="both"/>
+        <w:rPr>
+          <w:rFonts w:ascii="Century Gothic" w:eastAsia="Century Gothic" w:hAnsi="Century Gothic" w:cs="Century Gothic"/>
+          <w:sz w:val="24"/>
+        </w:rPr>
+      </w:pPr>
+    </w:p>
+    <w:p>
+      <w:pPr>
+        <w:spacing w:after="3" w:line="249" w:lineRule="auto"/>
+        <w:ind w:left="705" w:right="61"/>
+        <w:jc w:val="both"/>
+      </w:pPr>
       <w:r>
         <w:rPr>
           <w:rFonts w:ascii="Courier New" w:eastAsia="Courier New" w:hAnsi="Courier New" w:cs="Courier New"/>
@@ -1152,6 +1080,7 @@
         <w:ind w:left="705" w:right="60" w:firstLine="0"/>
       </w:pPr>
       <w:r>
+        <w:lastRenderedPageBreak/>
         <w:t>Una rama Git es un apuntador móvil apuntando a una de las confirmaciones (</w:t>
       </w:r>
       <w:proofErr w:type="spellStart"/>
@@ -1536,7 +1465,6 @@
         <w:rPr>
           <w:noProof/>
         </w:rPr>
-        <w:lastRenderedPageBreak/>
         <w:drawing>
           <wp:inline distT="0" distB="0" distL="0" distR="0" wp14:anchorId="2E9919ED" wp14:editId="4F5B16BB">
             <wp:extent cx="5430520" cy="3428365"/>
@@ -1641,6 +1569,7 @@
           <w:rFonts w:ascii="Century Gothic" w:eastAsia="Century Gothic" w:hAnsi="Century Gothic" w:cs="Century Gothic"/>
           <w:sz w:val="24"/>
         </w:rPr>
+        <w:lastRenderedPageBreak/>
         <w:t xml:space="preserve"> </w:t>
       </w:r>
       <w:r>
@@ -1797,7 +1726,6 @@
         <w:rPr>
           <w:sz w:val="28"/>
         </w:rPr>
-        <w:lastRenderedPageBreak/>
         <w:t xml:space="preserve">La nueva ventana nos pedirá el nombre del repositorio, una descripción opcional y si queremos que este sea </w:t>
       </w:r>
       <w:proofErr w:type="spellStart"/>
@@ -1825,6 +1753,7 @@
         <w:rPr>
           <w:noProof/>
         </w:rPr>
+        <w:lastRenderedPageBreak/>
         <w:drawing>
           <wp:inline distT="0" distB="0" distL="0" distR="0" wp14:anchorId="52086320" wp14:editId="4E0CDF81">
             <wp:extent cx="5430520" cy="4903470"/>
@@ -1890,7 +1819,6 @@
           <w:rFonts w:ascii="Century Gothic" w:eastAsia="Century Gothic" w:hAnsi="Century Gothic" w:cs="Century Gothic"/>
           <w:sz w:val="24"/>
         </w:rPr>
-        <w:lastRenderedPageBreak/>
         <w:t xml:space="preserve">Dentro del repositorio pulsamos en la opción </w:t>
       </w:r>
       <w:proofErr w:type="spellStart"/>
@@ -1977,6 +1905,7 @@
           <w:rFonts w:ascii="Century Gothic" w:eastAsia="Century Gothic" w:hAnsi="Century Gothic" w:cs="Century Gothic"/>
           <w:sz w:val="24"/>
         </w:rPr>
+        <w:lastRenderedPageBreak/>
         <w:t>Arrastramos el archivo y pulsamos commit.</w:t>
       </w:r>
     </w:p>
@@ -2090,7 +2019,6 @@
         <w:rPr>
           <w:noProof/>
         </w:rPr>
-        <w:lastRenderedPageBreak/>
         <w:drawing>
           <wp:inline distT="0" distB="0" distL="0" distR="0" wp14:anchorId="2A3E11B3" wp14:editId="2A39B71A">
             <wp:extent cx="5430520" cy="2606675"/>
@@ -2263,6 +2191,7 @@
         <w:rPr>
           <w:noProof/>
         </w:rPr>
+        <w:lastRenderedPageBreak/>
         <w:drawing>
           <wp:inline distT="0" distB="0" distL="0" distR="0" wp14:anchorId="6EC9B43C" wp14:editId="07BB44AF">
             <wp:extent cx="5430520" cy="3326130"/>
@@ -2303,7 +2232,7 @@
     <w:p>
       <w:pPr>
         <w:spacing w:after="3" w:line="249" w:lineRule="auto"/>
-        <w:ind w:left="705" w:right="59"/>
+        <w:ind w:right="59"/>
         <w:jc w:val="both"/>
         <w:rPr>
           <w:rFonts w:ascii="Century Gothic" w:eastAsia="Century Gothic" w:hAnsi="Century Gothic" w:cs="Century Gothic"/>
@@ -2321,108 +2250,52 @@
           <w:sz w:val="24"/>
         </w:rPr>
       </w:pPr>
+      <w:r>
+        <w:rPr>
+          <w:rFonts w:ascii="Century Gothic" w:eastAsia="Century Gothic" w:hAnsi="Century Gothic" w:cs="Century Gothic"/>
+          <w:sz w:val="24"/>
+        </w:rPr>
+        <w:t xml:space="preserve">Para realizar un clone en nuestro PC solo tendremos que pulsar el botón clone </w:t>
+      </w:r>
+      <w:proofErr w:type="spellStart"/>
+      <w:r>
+        <w:rPr>
+          <w:rFonts w:ascii="Century Gothic" w:eastAsia="Century Gothic" w:hAnsi="Century Gothic" w:cs="Century Gothic"/>
+          <w:sz w:val="24"/>
+        </w:rPr>
+        <w:t>or</w:t>
+      </w:r>
+      <w:proofErr w:type="spellEnd"/>
+      <w:r>
+        <w:rPr>
+          <w:rFonts w:ascii="Century Gothic" w:eastAsia="Century Gothic" w:hAnsi="Century Gothic" w:cs="Century Gothic"/>
+          <w:sz w:val="24"/>
+        </w:rPr>
+        <w:t xml:space="preserve"> </w:t>
+      </w:r>
+      <w:proofErr w:type="spellStart"/>
+      <w:r>
+        <w:rPr>
+          <w:rFonts w:ascii="Century Gothic" w:eastAsia="Century Gothic" w:hAnsi="Century Gothic" w:cs="Century Gothic"/>
+          <w:sz w:val="24"/>
+        </w:rPr>
+        <w:t>download</w:t>
+      </w:r>
+      <w:proofErr w:type="spellEnd"/>
+      <w:r>
+        <w:rPr>
+          <w:rFonts w:ascii="Century Gothic" w:eastAsia="Century Gothic" w:hAnsi="Century Gothic" w:cs="Century Gothic"/>
+          <w:sz w:val="24"/>
+        </w:rPr>
+        <w:t xml:space="preserve"> que tenemos dentro del repositorio.</w:t>
+      </w:r>
     </w:p>
     <w:p>
       <w:pPr>
         <w:spacing w:after="3" w:line="249" w:lineRule="auto"/>
         <w:ind w:left="705" w:right="59"/>
         <w:jc w:val="both"/>
-        <w:rPr>
-          <w:rFonts w:ascii="Century Gothic" w:eastAsia="Century Gothic" w:hAnsi="Century Gothic" w:cs="Century Gothic"/>
-          <w:sz w:val="24"/>
-        </w:rPr>
-      </w:pPr>
-    </w:p>
-    <w:p>
-      <w:pPr>
-        <w:spacing w:after="3" w:line="249" w:lineRule="auto"/>
-        <w:ind w:left="705" w:right="59"/>
-        <w:jc w:val="both"/>
-        <w:rPr>
-          <w:rFonts w:ascii="Century Gothic" w:eastAsia="Century Gothic" w:hAnsi="Century Gothic" w:cs="Century Gothic"/>
-          <w:sz w:val="24"/>
-        </w:rPr>
-      </w:pPr>
-    </w:p>
-    <w:p>
-      <w:pPr>
-        <w:spacing w:after="3" w:line="249" w:lineRule="auto"/>
-        <w:ind w:left="705" w:right="59"/>
-        <w:jc w:val="both"/>
-        <w:rPr>
-          <w:rFonts w:ascii="Century Gothic" w:eastAsia="Century Gothic" w:hAnsi="Century Gothic" w:cs="Century Gothic"/>
-          <w:sz w:val="24"/>
-        </w:rPr>
-      </w:pPr>
-    </w:p>
-    <w:p>
-      <w:pPr>
-        <w:spacing w:after="3" w:line="249" w:lineRule="auto"/>
-        <w:ind w:left="705" w:right="59"/>
-        <w:jc w:val="both"/>
-        <w:rPr>
-          <w:rFonts w:ascii="Century Gothic" w:eastAsia="Century Gothic" w:hAnsi="Century Gothic" w:cs="Century Gothic"/>
-          <w:sz w:val="24"/>
-        </w:rPr>
-      </w:pPr>
-    </w:p>
-    <w:p>
-      <w:pPr>
-        <w:spacing w:after="3" w:line="249" w:lineRule="auto"/>
-        <w:ind w:left="705" w:right="59"/>
-        <w:jc w:val="both"/>
-        <w:rPr>
-          <w:rFonts w:ascii="Century Gothic" w:eastAsia="Century Gothic" w:hAnsi="Century Gothic" w:cs="Century Gothic"/>
-          <w:sz w:val="24"/>
-        </w:rPr>
-      </w:pPr>
-    </w:p>
-    <w:p>
-      <w:pPr>
-        <w:spacing w:after="3" w:line="249" w:lineRule="auto"/>
-        <w:ind w:left="705" w:right="59"/>
-        <w:jc w:val="both"/>
-      </w:pPr>
-      <w:r>
-        <w:rPr>
-          <w:rFonts w:ascii="Century Gothic" w:eastAsia="Century Gothic" w:hAnsi="Century Gothic" w:cs="Century Gothic"/>
-          <w:sz w:val="24"/>
-        </w:rPr>
-        <w:lastRenderedPageBreak/>
-        <w:t xml:space="preserve">Para realizar un clone en nuestro PC solo tendremos que pulsar el botón clone </w:t>
-      </w:r>
-      <w:proofErr w:type="spellStart"/>
-      <w:r>
-        <w:rPr>
-          <w:rFonts w:ascii="Century Gothic" w:eastAsia="Century Gothic" w:hAnsi="Century Gothic" w:cs="Century Gothic"/>
-          <w:sz w:val="24"/>
-        </w:rPr>
-        <w:t>or</w:t>
-      </w:r>
-      <w:proofErr w:type="spellEnd"/>
-      <w:r>
-        <w:rPr>
-          <w:rFonts w:ascii="Century Gothic" w:eastAsia="Century Gothic" w:hAnsi="Century Gothic" w:cs="Century Gothic"/>
-          <w:sz w:val="24"/>
-        </w:rPr>
-        <w:t xml:space="preserve"> </w:t>
-      </w:r>
-      <w:proofErr w:type="spellStart"/>
-      <w:r>
-        <w:rPr>
-          <w:rFonts w:ascii="Century Gothic" w:eastAsia="Century Gothic" w:hAnsi="Century Gothic" w:cs="Century Gothic"/>
-          <w:sz w:val="24"/>
-        </w:rPr>
-        <w:t>download</w:t>
-      </w:r>
-      <w:proofErr w:type="spellEnd"/>
-      <w:r>
-        <w:rPr>
-          <w:rFonts w:ascii="Century Gothic" w:eastAsia="Century Gothic" w:hAnsi="Century Gothic" w:cs="Century Gothic"/>
-          <w:sz w:val="24"/>
-        </w:rPr>
-        <w:t xml:space="preserve"> que tenemos dentro del repositorio.</w:t>
-      </w:r>
+      </w:pPr>
     </w:p>
     <w:p>
       <w:pPr>
@@ -2473,38 +2346,10 @@
     </w:p>
     <w:p>
       <w:pPr>
-        <w:numPr>
-          <w:ilvl w:val="0"/>
-          <w:numId w:val="2"/>
-        </w:numPr>
-        <w:spacing w:after="0" w:line="246" w:lineRule="auto"/>
-        <w:ind w:right="59" w:hanging="360"/>
-        <w:jc w:val="both"/>
-      </w:pPr>
-      <w:r>
-        <w:rPr>
-          <w:rFonts w:ascii="Century Gothic" w:eastAsia="Century Gothic" w:hAnsi="Century Gothic" w:cs="Century Gothic"/>
-          <w:sz w:val="24"/>
-        </w:rPr>
-        <w:t xml:space="preserve">Añade carpetas con archivos y súbelos al repositorio. </w:t>
-      </w:r>
-      <w:r>
-        <w:rPr>
-          <w:rFonts w:ascii="Century Gothic" w:eastAsia="Century Gothic" w:hAnsi="Century Gothic" w:cs="Century Gothic"/>
-          <w:b/>
-          <w:color w:val="FF0000"/>
-          <w:sz w:val="24"/>
-        </w:rPr>
-        <w:t>¿Qué comandos debes utilizar para añadir un archivo, confirmar el cambio y subirlo al repositorio?</w:t>
-      </w:r>
-      <w:r>
-        <w:rPr>
-          <w:rFonts w:ascii="Century Gothic" w:eastAsia="Century Gothic" w:hAnsi="Century Gothic" w:cs="Century Gothic"/>
-          <w:b/>
-          <w:sz w:val="24"/>
-        </w:rPr>
-        <w:t xml:space="preserve">  </w:t>
-      </w:r>
+        <w:spacing w:after="3" w:line="249" w:lineRule="auto"/>
+        <w:ind w:left="705" w:right="59"/>
+        <w:jc w:val="both"/>
+      </w:pPr>
     </w:p>
     <w:p>
       <w:pPr>
@@ -2573,7 +2418,7 @@
           <w:rFonts w:ascii="Century Gothic" w:eastAsia="Century Gothic" w:hAnsi="Century Gothic" w:cs="Century Gothic"/>
           <w:sz w:val="24"/>
         </w:rPr>
-        <w:t>Githuba</w:t>
+        <w:t>Github</w:t>
       </w:r>
       <w:proofErr w:type="spellEnd"/>
       <w:r>
@@ -2631,18 +2476,24 @@
         </w:rPr>
         <w:t>.</w:t>
       </w:r>
-      <w:bookmarkStart w:id="0" w:name="_GoBack"/>
-      <w:bookmarkEnd w:id="0"/>
+      <w:r>
+        <w:rPr>
+          <w:rFonts w:ascii="Century Gothic" w:eastAsia="Century Gothic" w:hAnsi="Century Gothic" w:cs="Century Gothic"/>
+          <w:sz w:val="24"/>
+        </w:rPr>
+        <w:t xml:space="preserve"> </w:t>
+      </w:r>
     </w:p>
     <w:p>
       <w:pPr>
         <w:spacing w:after="191" w:line="253" w:lineRule="auto"/>
-        <w:ind w:right="1140"/>
+        <w:ind w:right="1140" w:firstLine="705"/>
       </w:pPr>
       <w:r>
         <w:rPr>
           <w:noProof/>
         </w:rPr>
+        <w:lastRenderedPageBreak/>
         <w:drawing>
           <wp:inline distT="0" distB="0" distL="0" distR="0" wp14:anchorId="21C7D238" wp14:editId="09D87F58">
             <wp:extent cx="5162550" cy="2501592"/>
@@ -2683,7 +2534,7 @@
     <w:p>
       <w:pPr>
         <w:spacing w:after="191" w:line="253" w:lineRule="auto"/>
-        <w:ind w:right="1140"/>
+        <w:ind w:right="1140" w:firstLine="705"/>
       </w:pPr>
       <w:r>
         <w:rPr>
@@ -2729,53 +2580,37 @@
     <w:p>
       <w:pPr>
         <w:spacing w:after="191" w:line="253" w:lineRule="auto"/>
-        <w:ind w:right="1140"/>
-        <w:rPr>
-          <w:u w:val="single"/>
-        </w:rPr>
-      </w:pPr>
-    </w:p>
-    <w:p>
-      <w:pPr>
-        <w:numPr>
-          <w:ilvl w:val="0"/>
-          <w:numId w:val="2"/>
-        </w:numPr>
-        <w:spacing w:after="4" w:line="252" w:lineRule="auto"/>
-        <w:ind w:right="59" w:hanging="360"/>
-        <w:jc w:val="both"/>
-      </w:pPr>
-      <w:r>
-        <w:rPr>
-          <w:rFonts w:ascii="Century Gothic" w:eastAsia="Century Gothic" w:hAnsi="Century Gothic" w:cs="Century Gothic"/>
-          <w:color w:val="FF0000"/>
-          <w:sz w:val="24"/>
-        </w:rPr>
-        <w:t xml:space="preserve">Ambos compañeros debéis tener en vuestro ordenador una copia del proyecto en vuestro equipo local. </w:t>
-      </w:r>
-    </w:p>
-    <w:p>
-      <w:pPr>
-        <w:spacing w:after="4" w:line="252" w:lineRule="auto"/>
-        <w:ind w:left="705" w:right="59"/>
-        <w:jc w:val="both"/>
-      </w:pPr>
-    </w:p>
-    <w:p>
-      <w:pPr>
-        <w:spacing w:after="4" w:line="252" w:lineRule="auto"/>
-        <w:ind w:left="705" w:right="59"/>
-        <w:jc w:val="both"/>
+        <w:ind w:right="1140" w:firstLine="705"/>
+      </w:pPr>
+      <w:r>
+        <w:t>Finalmente, con</w:t>
+      </w:r>
+      <w:r>
+        <w:t xml:space="preserve"> el comando </w:t>
+      </w:r>
+      <w:proofErr w:type="spellStart"/>
+      <w:r>
+        <w:t>push</w:t>
+      </w:r>
+      <w:proofErr w:type="spellEnd"/>
+      <w:r>
+        <w:t xml:space="preserve"> lo subimos al repositorio.</w:t>
+      </w:r>
+    </w:p>
+    <w:p>
+      <w:pPr>
+        <w:spacing w:after="191" w:line="253" w:lineRule="auto"/>
+        <w:ind w:right="1140" w:firstLine="705"/>
       </w:pPr>
       <w:r>
         <w:rPr>
           <w:noProof/>
         </w:rPr>
         <w:drawing>
-          <wp:inline distT="0" distB="0" distL="0" distR="0" wp14:anchorId="1157EC51" wp14:editId="218DF72A">
-            <wp:extent cx="5430520" cy="1254760"/>
-            <wp:effectExtent l="0" t="0" r="0" b="2540"/>
-            <wp:docPr id="21" name="Imagen 21"/>
+          <wp:inline distT="0" distB="0" distL="0" distR="0" wp14:anchorId="5EB7DD6B" wp14:editId="4EB64197">
+            <wp:extent cx="5430520" cy="1908175"/>
+            <wp:effectExtent l="0" t="0" r="0" b="0"/>
+            <wp:docPr id="22" name="Imagen 22"/>
             <wp:cNvGraphicFramePr>
               <a:graphicFrameLocks xmlns:a="http://schemas.openxmlformats.org/drawingml/2006/main" noChangeAspect="1"/>
             </wp:cNvGraphicFramePr>
@@ -2795,7 +2630,7 @@
                   <pic:spPr>
                     <a:xfrm>
                       <a:off x="0" y="0"/>
-                      <a:ext cx="5430520" cy="1254760"/>
+                      <a:ext cx="5430520" cy="1908175"/>
                     </a:xfrm>
                     <a:prstGeom prst="rect">
                       <a:avLst/>
@@ -2810,46 +2645,45 @@
     </w:p>
     <w:p>
       <w:pPr>
+        <w:spacing w:after="191" w:line="253" w:lineRule="auto"/>
+        <w:ind w:right="1140"/>
+        <w:rPr>
+          <w:u w:val="single"/>
+        </w:rPr>
+      </w:pPr>
+    </w:p>
+    <w:p>
+      <w:pPr>
         <w:spacing w:after="4" w:line="252" w:lineRule="auto"/>
         <w:ind w:left="705" w:right="59"/>
         <w:jc w:val="both"/>
       </w:pPr>
-    </w:p>
-    <w:p>
-      <w:pPr>
-        <w:numPr>
-          <w:ilvl w:val="0"/>
-          <w:numId w:val="2"/>
-        </w:numPr>
-        <w:spacing w:after="4" w:line="252" w:lineRule="auto"/>
-        <w:ind w:right="59" w:hanging="360"/>
-        <w:jc w:val="both"/>
-      </w:pPr>
-      <w:r>
-        <w:rPr>
-          <w:rFonts w:ascii="Century Gothic" w:eastAsia="Century Gothic" w:hAnsi="Century Gothic" w:cs="Century Gothic"/>
-          <w:color w:val="FF0000"/>
-          <w:sz w:val="24"/>
-        </w:rPr>
-        <w:t xml:space="preserve">Ambos compañeros debéis modificar un archivo distinto. Ve a la aplicación de </w:t>
-      </w:r>
-      <w:proofErr w:type="spellStart"/>
-      <w:r>
-        <w:rPr>
-          <w:rFonts w:ascii="Century Gothic" w:eastAsia="Century Gothic" w:hAnsi="Century Gothic" w:cs="Century Gothic"/>
-          <w:color w:val="FF0000"/>
-          <w:sz w:val="24"/>
-        </w:rPr>
-        <w:t>github</w:t>
-      </w:r>
-      <w:proofErr w:type="spellEnd"/>
-      <w:r>
-        <w:rPr>
-          <w:rFonts w:ascii="Century Gothic" w:eastAsia="Century Gothic" w:hAnsi="Century Gothic" w:cs="Century Gothic"/>
-          <w:color w:val="FF0000"/>
-          <w:sz w:val="24"/>
-        </w:rPr>
-        <w:t xml:space="preserve"> instalada. Comprueba que ha pasado.  </w:t>
+      <w:r>
+        <w:t xml:space="preserve">En las siguientes capturas se muestra que los colaboradores tienen una copia del proyecto en su equipo local. Para ello refrescamos la página con </w:t>
+      </w:r>
+      <w:proofErr w:type="spellStart"/>
+      <w:r>
+        <w:t>fetch</w:t>
+      </w:r>
+      <w:proofErr w:type="spellEnd"/>
+      <w:r>
+        <w:t xml:space="preserve"> y luego pulsamos en </w:t>
+      </w:r>
+      <w:proofErr w:type="spellStart"/>
+      <w:r>
+        <w:t>Pull</w:t>
+      </w:r>
+      <w:proofErr w:type="spellEnd"/>
+      <w:r>
+        <w:t xml:space="preserve"> </w:t>
+      </w:r>
+      <w:proofErr w:type="spellStart"/>
+      <w:r>
+        <w:t>origin</w:t>
+      </w:r>
+      <w:proofErr w:type="spellEnd"/>
+      <w:r>
+        <w:t xml:space="preserve"> situado arriba a la derecha lo que descarga la ultima versión en nuestro equipo</w:t>
       </w:r>
     </w:p>
     <w:p>
@@ -2862,11 +2696,12 @@
         <w:rPr>
           <w:noProof/>
         </w:rPr>
+        <w:lastRenderedPageBreak/>
         <w:drawing>
-          <wp:inline distT="0" distB="0" distL="0" distR="0" wp14:anchorId="1BB5FEC8" wp14:editId="2FFBF475">
-            <wp:extent cx="5430520" cy="3556000"/>
-            <wp:effectExtent l="0" t="0" r="0" b="6350"/>
-            <wp:docPr id="8" name="Imagen 8"/>
+          <wp:inline distT="0" distB="0" distL="0" distR="0" wp14:anchorId="1157EC51" wp14:editId="218DF72A">
+            <wp:extent cx="5430520" cy="1254760"/>
+            <wp:effectExtent l="0" t="0" r="0" b="2540"/>
+            <wp:docPr id="21" name="Imagen 21"/>
             <wp:cNvGraphicFramePr>
               <a:graphicFrameLocks xmlns:a="http://schemas.openxmlformats.org/drawingml/2006/main" noChangeAspect="1"/>
             </wp:cNvGraphicFramePr>
@@ -2886,7 +2721,7 @@
                   <pic:spPr>
                     <a:xfrm>
                       <a:off x="0" y="0"/>
-                      <a:ext cx="5430520" cy="3556000"/>
+                      <a:ext cx="5430520" cy="1254760"/>
                     </a:xfrm>
                     <a:prstGeom prst="rect">
                       <a:avLst/>
@@ -2905,15 +2740,66 @@
         <w:ind w:left="705" w:right="59"/>
         <w:jc w:val="both"/>
       </w:pPr>
+    </w:p>
+    <w:p>
+      <w:pPr>
+        <w:spacing w:after="4" w:line="252" w:lineRule="auto"/>
+        <w:ind w:left="705" w:right="59"/>
+        <w:jc w:val="both"/>
+        <w:rPr>
+          <w:color w:val="auto"/>
+        </w:rPr>
+      </w:pPr>
+      <w:r>
+        <w:rPr>
+          <w:rFonts w:ascii="Century Gothic" w:eastAsia="Century Gothic" w:hAnsi="Century Gothic" w:cs="Century Gothic"/>
+          <w:color w:val="auto"/>
+          <w:sz w:val="24"/>
+        </w:rPr>
+        <w:t>Los miembros del grupo modifican archivos diferentes</w:t>
+      </w:r>
+      <w:r>
+        <w:rPr>
+          <w:rFonts w:ascii="Century Gothic" w:eastAsia="Century Gothic" w:hAnsi="Century Gothic" w:cs="Century Gothic"/>
+          <w:color w:val="auto"/>
+          <w:sz w:val="24"/>
+        </w:rPr>
+        <w:t xml:space="preserve">, como se muestra en la captura los diferentes cambios realizados aparecen en la pestaña </w:t>
+      </w:r>
+      <w:proofErr w:type="spellStart"/>
+      <w:r>
+        <w:rPr>
+          <w:rFonts w:ascii="Century Gothic" w:eastAsia="Century Gothic" w:hAnsi="Century Gothic" w:cs="Century Gothic"/>
+          <w:color w:val="auto"/>
+          <w:sz w:val="24"/>
+        </w:rPr>
+        <w:t>changes</w:t>
+      </w:r>
+      <w:proofErr w:type="spellEnd"/>
+      <w:r>
+        <w:rPr>
+          <w:rFonts w:ascii="Century Gothic" w:eastAsia="Century Gothic" w:hAnsi="Century Gothic" w:cs="Century Gothic"/>
+          <w:color w:val="auto"/>
+          <w:sz w:val="24"/>
+        </w:rPr>
+        <w:t xml:space="preserve"> de la izquierda, debajo tendremos los diferentes archivos que se modificaran en los que podremos navegar y ver sus diferentes cambios. Mas abajo pedirá en nombre de la versión y una breve descripción de los cambios realizados.</w:t>
+      </w:r>
+    </w:p>
+    <w:p>
+      <w:pPr>
+        <w:spacing w:after="4" w:line="252" w:lineRule="auto"/>
+        <w:ind w:left="705" w:right="59"/>
+        <w:jc w:val="both"/>
+      </w:pPr>
       <w:r>
         <w:rPr>
           <w:noProof/>
         </w:rPr>
         <w:drawing>
-          <wp:inline distT="0" distB="0" distL="0" distR="0" wp14:anchorId="2B873C8D" wp14:editId="7E2ABEE4">
-            <wp:extent cx="5430520" cy="1908175"/>
-            <wp:effectExtent l="0" t="0" r="0" b="0"/>
-            <wp:docPr id="7" name="Imagen 7"/>
+          <wp:inline distT="0" distB="0" distL="0" distR="0" wp14:anchorId="1BB5FEC8" wp14:editId="2FFBF475">
+            <wp:extent cx="5430520" cy="3556000"/>
+            <wp:effectExtent l="0" t="0" r="0" b="6350"/>
+            <wp:docPr id="8" name="Imagen 8"/>
             <wp:cNvGraphicFramePr>
               <a:graphicFrameLocks xmlns:a="http://schemas.openxmlformats.org/drawingml/2006/main" noChangeAspect="1"/>
             </wp:cNvGraphicFramePr>
@@ -2933,6 +2819,133 @@
                   <pic:spPr>
                     <a:xfrm>
                       <a:off x="0" y="0"/>
+                      <a:ext cx="5430520" cy="3556000"/>
+                    </a:xfrm>
+                    <a:prstGeom prst="rect">
+                      <a:avLst/>
+                    </a:prstGeom>
+                  </pic:spPr>
+                </pic:pic>
+              </a:graphicData>
+            </a:graphic>
+          </wp:inline>
+        </w:drawing>
+      </w:r>
+    </w:p>
+    <w:p>
+      <w:pPr>
+        <w:spacing w:after="4" w:line="252" w:lineRule="auto"/>
+        <w:ind w:left="705" w:right="59"/>
+        <w:jc w:val="both"/>
+        <w:rPr>
+          <w:sz w:val="24"/>
+        </w:rPr>
+      </w:pPr>
+      <w:proofErr w:type="spellStart"/>
+      <w:r>
+        <w:rPr>
+          <w:sz w:val="24"/>
+        </w:rPr>
+        <w:t>Despues</w:t>
+      </w:r>
+      <w:proofErr w:type="spellEnd"/>
+      <w:r>
+        <w:rPr>
+          <w:sz w:val="24"/>
+        </w:rPr>
+        <w:t xml:space="preserve"> de completar esta información solo quedaría pulsar sobre </w:t>
+      </w:r>
+      <w:proofErr w:type="spellStart"/>
+      <w:r>
+        <w:rPr>
+          <w:sz w:val="24"/>
+        </w:rPr>
+        <w:t>Commit</w:t>
+      </w:r>
+      <w:proofErr w:type="spellEnd"/>
+      <w:r>
+        <w:rPr>
+          <w:sz w:val="24"/>
+        </w:rPr>
+        <w:t xml:space="preserve"> </w:t>
+      </w:r>
+      <w:proofErr w:type="spellStart"/>
+      <w:r>
+        <w:rPr>
+          <w:sz w:val="24"/>
+        </w:rPr>
+        <w:t>to</w:t>
+      </w:r>
+      <w:proofErr w:type="spellEnd"/>
+      <w:r>
+        <w:rPr>
+          <w:sz w:val="24"/>
+        </w:rPr>
+        <w:t xml:space="preserve"> master y hacer un </w:t>
+      </w:r>
+      <w:proofErr w:type="spellStart"/>
+      <w:r>
+        <w:rPr>
+          <w:sz w:val="24"/>
+        </w:rPr>
+        <w:t>push</w:t>
+      </w:r>
+      <w:proofErr w:type="spellEnd"/>
+      <w:r>
+        <w:rPr>
+          <w:sz w:val="24"/>
+        </w:rPr>
+        <w:t xml:space="preserve"> </w:t>
+      </w:r>
+      <w:proofErr w:type="spellStart"/>
+      <w:r>
+        <w:rPr>
+          <w:sz w:val="24"/>
+        </w:rPr>
+        <w:t>origin</w:t>
+      </w:r>
+      <w:proofErr w:type="spellEnd"/>
+      <w:r>
+        <w:rPr>
+          <w:sz w:val="24"/>
+        </w:rPr>
+        <w:t>.</w:t>
+      </w:r>
+    </w:p>
+    <w:p>
+      <w:pPr>
+        <w:spacing w:after="4" w:line="252" w:lineRule="auto"/>
+        <w:ind w:left="705" w:right="59"/>
+        <w:jc w:val="both"/>
+      </w:pPr>
+      <w:r>
+        <w:rPr>
+          <w:noProof/>
+        </w:rPr>
+        <w:drawing>
+          <wp:inline distT="0" distB="0" distL="0" distR="0" wp14:anchorId="2B873C8D" wp14:editId="7E2ABEE4">
+            <wp:extent cx="5430520" cy="1908175"/>
+            <wp:effectExtent l="0" t="0" r="0" b="0"/>
+            <wp:docPr id="7" name="Imagen 7"/>
+            <wp:cNvGraphicFramePr>
+              <a:graphicFrameLocks xmlns:a="http://schemas.openxmlformats.org/drawingml/2006/main" noChangeAspect="1"/>
+            </wp:cNvGraphicFramePr>
+            <a:graphic xmlns:a="http://schemas.openxmlformats.org/drawingml/2006/main">
+              <a:graphicData uri="http://schemas.openxmlformats.org/drawingml/2006/picture">
+                <pic:pic xmlns:pic="http://schemas.openxmlformats.org/drawingml/2006/picture">
+                  <pic:nvPicPr>
+                    <pic:cNvPr id="1" name=""/>
+                    <pic:cNvPicPr/>
+                  </pic:nvPicPr>
+                  <pic:blipFill>
+                    <a:blip r:embed="rId17"/>
+                    <a:stretch>
+                      <a:fillRect/>
+                    </a:stretch>
+                  </pic:blipFill>
+                  <pic:spPr>
+                    <a:xfrm>
+                      <a:off x="0" y="0"/>
                       <a:ext cx="5430520" cy="1908175"/>
                     </a:xfrm>
                     <a:prstGeom prst="rect">
@@ -2948,28 +2961,34 @@
     </w:p>
     <w:p>
       <w:pPr>
-        <w:numPr>
-          <w:ilvl w:val="0"/>
-          <w:numId w:val="2"/>
-        </w:numPr>
         <w:spacing w:after="4" w:line="252" w:lineRule="auto"/>
-        <w:ind w:right="59" w:hanging="360"/>
-        <w:jc w:val="both"/>
-      </w:pPr>
-      <w:r>
-        <w:rPr>
-          <w:rFonts w:ascii="Century Gothic" w:eastAsia="Century Gothic" w:hAnsi="Century Gothic" w:cs="Century Gothic"/>
-          <w:color w:val="FF0000"/>
-          <w:sz w:val="24"/>
-        </w:rPr>
-        <w:t xml:space="preserve">Realiza </w:t>
-      </w:r>
-      <w:proofErr w:type="spellStart"/>
-      <w:r>
-        <w:rPr>
-          <w:rFonts w:ascii="Century Gothic" w:eastAsia="Century Gothic" w:hAnsi="Century Gothic" w:cs="Century Gothic"/>
-          <w:i/>
-          <w:color w:val="FF0000"/>
+        <w:ind w:left="705" w:right="59"/>
+        <w:jc w:val="both"/>
+        <w:rPr>
+          <w:color w:val="auto"/>
+        </w:rPr>
+      </w:pPr>
+      <w:r>
+        <w:rPr>
+          <w:rFonts w:ascii="Century Gothic" w:eastAsia="Century Gothic" w:hAnsi="Century Gothic" w:cs="Century Gothic"/>
+          <w:color w:val="auto"/>
+          <w:sz w:val="24"/>
+        </w:rPr>
+        <w:t>En el siguiente ejemplo podemos el nombre de la versión y su descripción</w:t>
+      </w:r>
+      <w:r>
+        <w:rPr>
+          <w:rFonts w:ascii="Century Gothic" w:eastAsia="Century Gothic" w:hAnsi="Century Gothic" w:cs="Century Gothic"/>
+          <w:color w:val="auto"/>
+          <w:sz w:val="24"/>
+        </w:rPr>
+        <w:t xml:space="preserve"> tras hacer el </w:t>
+      </w:r>
+      <w:proofErr w:type="spellStart"/>
+      <w:r>
+        <w:rPr>
+          <w:rFonts w:ascii="Century Gothic" w:eastAsia="Century Gothic" w:hAnsi="Century Gothic" w:cs="Century Gothic"/>
+          <w:color w:val="auto"/>
           <w:sz w:val="24"/>
         </w:rPr>
         <w:t>commit</w:t>
@@ -2978,28 +2997,10 @@
       <w:r>
         <w:rPr>
           <w:rFonts w:ascii="Century Gothic" w:eastAsia="Century Gothic" w:hAnsi="Century Gothic" w:cs="Century Gothic"/>
-          <w:color w:val="FF0000"/>
-          <w:sz w:val="24"/>
-        </w:rPr>
-        <w:t xml:space="preserve"> de ese fichero modificado para que suba al repositorio. (recuerda poner una descripción antes de hacerle </w:t>
-      </w:r>
-      <w:proofErr w:type="spellStart"/>
-      <w:r>
-        <w:rPr>
-          <w:rFonts w:ascii="Century Gothic" w:eastAsia="Century Gothic" w:hAnsi="Century Gothic" w:cs="Century Gothic"/>
-          <w:color w:val="FF0000"/>
-          <w:sz w:val="24"/>
-        </w:rPr>
-        <w:t>commit</w:t>
-      </w:r>
-      <w:proofErr w:type="spellEnd"/>
-      <w:r>
-        <w:rPr>
-          <w:rFonts w:ascii="Century Gothic" w:eastAsia="Century Gothic" w:hAnsi="Century Gothic" w:cs="Century Gothic"/>
-          <w:color w:val="FF0000"/>
-          <w:sz w:val="24"/>
-        </w:rPr>
-        <w:t xml:space="preserve">) </w:t>
+          <w:color w:val="auto"/>
+          <w:sz w:val="24"/>
+        </w:rPr>
+        <w:t>.</w:t>
       </w:r>
     </w:p>
     <w:p>
@@ -3052,27 +3053,26 @@
     </w:p>
     <w:p>
       <w:pPr>
-        <w:numPr>
-          <w:ilvl w:val="0"/>
-          <w:numId w:val="2"/>
-        </w:numPr>
         <w:spacing w:after="4" w:line="252" w:lineRule="auto"/>
-        <w:ind w:right="59" w:hanging="360"/>
-        <w:jc w:val="both"/>
-      </w:pPr>
-      <w:r>
-        <w:rPr>
-          <w:rFonts w:ascii="Century Gothic" w:eastAsia="Century Gothic" w:hAnsi="Century Gothic" w:cs="Century Gothic"/>
-          <w:color w:val="FF0000"/>
-          <w:sz w:val="24"/>
-        </w:rPr>
-        <w:t xml:space="preserve">Realiza un </w:t>
-      </w:r>
-      <w:proofErr w:type="spellStart"/>
-      <w:r>
-        <w:rPr>
-          <w:rFonts w:ascii="Century Gothic" w:eastAsia="Century Gothic" w:hAnsi="Century Gothic" w:cs="Century Gothic"/>
-          <w:color w:val="FF0000"/>
+        <w:ind w:left="705" w:right="59"/>
+        <w:jc w:val="both"/>
+        <w:rPr>
+          <w:color w:val="auto"/>
+        </w:rPr>
+      </w:pPr>
+      <w:r>
+        <w:rPr>
+          <w:rFonts w:ascii="Century Gothic" w:eastAsia="Century Gothic" w:hAnsi="Century Gothic" w:cs="Century Gothic"/>
+          <w:color w:val="auto"/>
+          <w:sz w:val="24"/>
+        </w:rPr>
+        <w:t xml:space="preserve">Realizamos un </w:t>
+      </w:r>
+      <w:proofErr w:type="spellStart"/>
+      <w:r>
+        <w:rPr>
+          <w:rFonts w:ascii="Century Gothic" w:eastAsia="Century Gothic" w:hAnsi="Century Gothic" w:cs="Century Gothic"/>
+          <w:color w:val="auto"/>
           <w:sz w:val="24"/>
         </w:rPr>
         <w:t>push</w:t>
@@ -3081,10 +3081,18 @@
       <w:r>
         <w:rPr>
           <w:rFonts w:ascii="Century Gothic" w:eastAsia="Century Gothic" w:hAnsi="Century Gothic" w:cs="Century Gothic"/>
-          <w:color w:val="FF0000"/>
-          <w:sz w:val="24"/>
-        </w:rPr>
-        <w:t xml:space="preserve"> de ese fichero para que suba al repositorio. </w:t>
+          <w:color w:val="auto"/>
+          <w:sz w:val="24"/>
+        </w:rPr>
+        <w:t xml:space="preserve"> para subirlo al repositorio</w:t>
+      </w:r>
+      <w:r>
+        <w:rPr>
+          <w:rFonts w:ascii="Century Gothic" w:eastAsia="Century Gothic" w:hAnsi="Century Gothic" w:cs="Century Gothic"/>
+          <w:color w:val="auto"/>
+          <w:sz w:val="24"/>
+        </w:rPr>
+        <w:t>.</w:t>
       </w:r>
     </w:p>
     <w:p>
@@ -3136,46 +3144,80 @@
     </w:p>
     <w:p>
       <w:pPr>
-        <w:numPr>
-          <w:ilvl w:val="0"/>
-          <w:numId w:val="2"/>
-        </w:numPr>
         <w:spacing w:after="4" w:line="252" w:lineRule="auto"/>
-        <w:ind w:right="59" w:hanging="360"/>
-        <w:jc w:val="both"/>
-      </w:pPr>
-      <w:r>
-        <w:rPr>
-          <w:rFonts w:ascii="Century Gothic" w:eastAsia="Century Gothic" w:hAnsi="Century Gothic" w:cs="Century Gothic"/>
-          <w:color w:val="FF0000"/>
-          <w:sz w:val="24"/>
-        </w:rPr>
-        <w:t xml:space="preserve">Descarga de nuevo </w:t>
-      </w:r>
-      <w:proofErr w:type="gramStart"/>
-      <w:r>
-        <w:rPr>
-          <w:rFonts w:ascii="Century Gothic" w:eastAsia="Century Gothic" w:hAnsi="Century Gothic" w:cs="Century Gothic"/>
-          <w:color w:val="FF0000"/>
-          <w:sz w:val="24"/>
-        </w:rPr>
-        <w:t>todos las modificaciones</w:t>
-      </w:r>
-      <w:proofErr w:type="gramEnd"/>
-      <w:r>
-        <w:rPr>
-          <w:rFonts w:ascii="Century Gothic" w:eastAsia="Century Gothic" w:hAnsi="Century Gothic" w:cs="Century Gothic"/>
-          <w:color w:val="FF0000"/>
-          <w:sz w:val="24"/>
-        </w:rPr>
-        <w:t xml:space="preserve"> que se han realizado en el proyecto. Debes haber recibido en tu repositorio local (clone del proyecto) los cambios que ha realizado tu compañero y tu compañero los tuyos</w:t>
-      </w:r>
-      <w:r>
-        <w:rPr>
-          <w:rFonts w:ascii="Century Gothic" w:eastAsia="Century Gothic" w:hAnsi="Century Gothic" w:cs="Century Gothic"/>
-          <w:sz w:val="24"/>
-        </w:rPr>
-        <w:t xml:space="preserve">. </w:t>
+        <w:ind w:left="705" w:right="59"/>
+        <w:jc w:val="both"/>
+        <w:rPr>
+          <w:color w:val="auto"/>
+        </w:rPr>
+      </w:pPr>
+      <w:r>
+        <w:rPr>
+          <w:rFonts w:ascii="Century Gothic" w:eastAsia="Century Gothic" w:hAnsi="Century Gothic" w:cs="Century Gothic"/>
+          <w:color w:val="auto"/>
+          <w:sz w:val="24"/>
+        </w:rPr>
+        <w:t>Descargamos de nuevo</w:t>
+      </w:r>
+      <w:r>
+        <w:rPr>
+          <w:rFonts w:ascii="Century Gothic" w:eastAsia="Century Gothic" w:hAnsi="Century Gothic" w:cs="Century Gothic"/>
+          <w:color w:val="auto"/>
+          <w:sz w:val="24"/>
+        </w:rPr>
+        <w:t xml:space="preserve"> las modificaciones realizadas en el proyecto</w:t>
+      </w:r>
+      <w:r>
+        <w:rPr>
+          <w:rFonts w:ascii="Century Gothic" w:eastAsia="Century Gothic" w:hAnsi="Century Gothic" w:cs="Century Gothic"/>
+          <w:color w:val="auto"/>
+          <w:sz w:val="24"/>
+        </w:rPr>
+        <w:t xml:space="preserve"> en nuestro equipo</w:t>
+      </w:r>
+      <w:r>
+        <w:rPr>
+          <w:rFonts w:ascii="Century Gothic" w:eastAsia="Century Gothic" w:hAnsi="Century Gothic" w:cs="Century Gothic"/>
+          <w:color w:val="auto"/>
+          <w:sz w:val="24"/>
+        </w:rPr>
+        <w:t xml:space="preserve"> mediante </w:t>
+      </w:r>
+      <w:proofErr w:type="spellStart"/>
+      <w:r>
+        <w:rPr>
+          <w:rFonts w:ascii="Century Gothic" w:eastAsia="Century Gothic" w:hAnsi="Century Gothic" w:cs="Century Gothic"/>
+          <w:color w:val="auto"/>
+          <w:sz w:val="24"/>
+        </w:rPr>
+        <w:t>pull</w:t>
+      </w:r>
+      <w:proofErr w:type="spellEnd"/>
+      <w:r>
+        <w:rPr>
+          <w:rFonts w:ascii="Century Gothic" w:eastAsia="Century Gothic" w:hAnsi="Century Gothic" w:cs="Century Gothic"/>
+          <w:color w:val="auto"/>
+          <w:sz w:val="24"/>
+        </w:rPr>
+        <w:t xml:space="preserve"> </w:t>
+      </w:r>
+      <w:proofErr w:type="spellStart"/>
+      <w:r>
+        <w:rPr>
+          <w:rFonts w:ascii="Century Gothic" w:eastAsia="Century Gothic" w:hAnsi="Century Gothic" w:cs="Century Gothic"/>
+          <w:color w:val="auto"/>
+          <w:sz w:val="24"/>
+        </w:rPr>
+        <w:t>origin</w:t>
+      </w:r>
+      <w:proofErr w:type="spellEnd"/>
+      <w:r>
+        <w:rPr>
+          <w:rFonts w:ascii="Century Gothic" w:eastAsia="Century Gothic" w:hAnsi="Century Gothic" w:cs="Century Gothic"/>
+          <w:color w:val="auto"/>
+          <w:sz w:val="24"/>
+        </w:rPr>
+        <w:t>.</w:t>
       </w:r>
     </w:p>
     <w:p>
@@ -3227,78 +3269,6 @@
     </w:p>
     <w:p>
       <w:pPr>
-        <w:numPr>
-          <w:ilvl w:val="0"/>
-          <w:numId w:val="2"/>
-        </w:numPr>
-        <w:spacing w:after="4" w:line="252" w:lineRule="auto"/>
-        <w:ind w:right="59" w:hanging="360"/>
-        <w:jc w:val="both"/>
-      </w:pPr>
-      <w:r>
-        <w:rPr>
-          <w:rFonts w:ascii="Century Gothic" w:eastAsia="Century Gothic" w:hAnsi="Century Gothic" w:cs="Century Gothic"/>
-          <w:color w:val="FF0000"/>
-          <w:sz w:val="24"/>
-        </w:rPr>
-        <w:t xml:space="preserve">Conflictos. Prueba a modificar el mismo archivo que tu compañero en la última versión. Hazle </w:t>
-      </w:r>
-      <w:proofErr w:type="spellStart"/>
-      <w:r>
-        <w:rPr>
-          <w:rFonts w:ascii="Century Gothic" w:eastAsia="Century Gothic" w:hAnsi="Century Gothic" w:cs="Century Gothic"/>
-          <w:color w:val="FF0000"/>
-          <w:sz w:val="24"/>
-        </w:rPr>
-        <w:t>commit</w:t>
-      </w:r>
-      <w:proofErr w:type="spellEnd"/>
-      <w:r>
-        <w:rPr>
-          <w:rFonts w:ascii="Century Gothic" w:eastAsia="Century Gothic" w:hAnsi="Century Gothic" w:cs="Century Gothic"/>
-          <w:color w:val="FF0000"/>
-          <w:sz w:val="24"/>
-        </w:rPr>
-        <w:t xml:space="preserve"> y </w:t>
-      </w:r>
-      <w:proofErr w:type="spellStart"/>
-      <w:r>
-        <w:rPr>
-          <w:rFonts w:ascii="Century Gothic" w:eastAsia="Century Gothic" w:hAnsi="Century Gothic" w:cs="Century Gothic"/>
-          <w:color w:val="FF0000"/>
-          <w:sz w:val="24"/>
-        </w:rPr>
-        <w:t>push</w:t>
-      </w:r>
-      <w:proofErr w:type="spellEnd"/>
-      <w:r>
-        <w:rPr>
-          <w:rFonts w:ascii="Century Gothic" w:eastAsia="Century Gothic" w:hAnsi="Century Gothic" w:cs="Century Gothic"/>
-          <w:color w:val="FF0000"/>
-          <w:sz w:val="24"/>
-        </w:rPr>
-        <w:t xml:space="preserve">. </w:t>
-      </w:r>
-      <w:r>
-        <w:rPr>
-          <w:rFonts w:ascii="Century Gothic" w:eastAsia="Century Gothic" w:hAnsi="Century Gothic" w:cs="Century Gothic"/>
-          <w:b/>
-          <w:color w:val="FF0000"/>
-          <w:sz w:val="24"/>
-        </w:rPr>
-        <w:t>¿Qué sucede? ¿Cómo lo solucionamos?</w:t>
-      </w:r>
-      <w:r>
-        <w:rPr>
-          <w:rFonts w:ascii="Century Gothic" w:eastAsia="Century Gothic" w:hAnsi="Century Gothic" w:cs="Century Gothic"/>
-          <w:color w:val="FF0000"/>
-          <w:sz w:val="24"/>
-        </w:rPr>
-        <w:t xml:space="preserve"> </w:t>
-      </w:r>
-    </w:p>
-    <w:p>
-      <w:pPr>
         <w:spacing w:after="4" w:line="252" w:lineRule="auto"/>
         <w:ind w:left="705" w:right="59"/>
         <w:jc w:val="both"/>
@@ -3312,7 +3282,25 @@
           <w:color w:val="auto"/>
           <w:sz w:val="24"/>
         </w:rPr>
-        <w:t xml:space="preserve">Modificamos el mismo archivo con un compañero en la ultima versión, hacemos </w:t>
+        <w:t xml:space="preserve">Modificamos el mismo archivo con un compañero en la </w:t>
+      </w:r>
+      <w:proofErr w:type="spellStart"/>
+      <w:r>
+        <w:rPr>
+          <w:rFonts w:ascii="Century Gothic" w:eastAsia="Century Gothic" w:hAnsi="Century Gothic" w:cs="Century Gothic"/>
+          <w:color w:val="auto"/>
+          <w:sz w:val="24"/>
+        </w:rPr>
+        <w:t>ultima</w:t>
+      </w:r>
+      <w:proofErr w:type="spellEnd"/>
+      <w:r>
+        <w:rPr>
+          <w:rFonts w:ascii="Century Gothic" w:eastAsia="Century Gothic" w:hAnsi="Century Gothic" w:cs="Century Gothic"/>
+          <w:color w:val="auto"/>
+          <w:sz w:val="24"/>
+        </w:rPr>
+        <w:t xml:space="preserve"> versión, hacemos </w:t>
       </w:r>
       <w:proofErr w:type="spellStart"/>
       <w:r>
@@ -3418,84 +3406,84 @@
           <w:rFonts w:ascii="Century Gothic" w:eastAsia="Century Gothic" w:hAnsi="Century Gothic" w:cs="Century Gothic"/>
           <w:sz w:val="24"/>
         </w:rPr>
+        <w:t xml:space="preserve">El programa te advierte que no puede hacer un </w:t>
+      </w:r>
+      <w:proofErr w:type="spellStart"/>
+      <w:r>
+        <w:rPr>
+          <w:rFonts w:ascii="Century Gothic" w:eastAsia="Century Gothic" w:hAnsi="Century Gothic" w:cs="Century Gothic"/>
+          <w:sz w:val="24"/>
+        </w:rPr>
+        <w:t>commit</w:t>
+      </w:r>
+      <w:proofErr w:type="spellEnd"/>
+      <w:r>
+        <w:rPr>
+          <w:rFonts w:ascii="Century Gothic" w:eastAsia="Century Gothic" w:hAnsi="Century Gothic" w:cs="Century Gothic"/>
+          <w:sz w:val="24"/>
+        </w:rPr>
+        <w:t xml:space="preserve"> a la rama porque hay </w:t>
+      </w:r>
+      <w:proofErr w:type="spellStart"/>
+      <w:r>
+        <w:rPr>
+          <w:rFonts w:ascii="Century Gothic" w:eastAsia="Century Gothic" w:hAnsi="Century Gothic" w:cs="Century Gothic"/>
+          <w:sz w:val="24"/>
+        </w:rPr>
+        <w:t>commits</w:t>
+      </w:r>
+      <w:proofErr w:type="spellEnd"/>
+      <w:r>
+        <w:rPr>
+          <w:rFonts w:ascii="Century Gothic" w:eastAsia="Century Gothic" w:hAnsi="Century Gothic" w:cs="Century Gothic"/>
+          <w:sz w:val="24"/>
+        </w:rPr>
+        <w:t xml:space="preserve"> que no </w:t>
+      </w:r>
+      <w:proofErr w:type="spellStart"/>
+      <w:r>
+        <w:rPr>
+          <w:rFonts w:ascii="Century Gothic" w:eastAsia="Century Gothic" w:hAnsi="Century Gothic" w:cs="Century Gothic"/>
+          <w:sz w:val="24"/>
+        </w:rPr>
+        <w:t>estan</w:t>
+      </w:r>
+      <w:proofErr w:type="spellEnd"/>
+      <w:r>
+        <w:rPr>
+          <w:rFonts w:ascii="Century Gothic" w:eastAsia="Century Gothic" w:hAnsi="Century Gothic" w:cs="Century Gothic"/>
+          <w:sz w:val="24"/>
+        </w:rPr>
+        <w:t xml:space="preserve"> presentes en tu </w:t>
+      </w:r>
+      <w:proofErr w:type="spellStart"/>
+      <w:r>
+        <w:rPr>
+          <w:rFonts w:ascii="Century Gothic" w:eastAsia="Century Gothic" w:hAnsi="Century Gothic" w:cs="Century Gothic"/>
+          <w:sz w:val="24"/>
+        </w:rPr>
+        <w:t>version</w:t>
+      </w:r>
+      <w:proofErr w:type="spellEnd"/>
+      <w:r>
+        <w:rPr>
+          <w:rFonts w:ascii="Century Gothic" w:eastAsia="Century Gothic" w:hAnsi="Century Gothic" w:cs="Century Gothic"/>
+          <w:sz w:val="24"/>
+        </w:rPr>
+        <w:t xml:space="preserve"> del archivo</w:t>
+      </w:r>
+    </w:p>
+    <w:p>
+      <w:pPr>
+        <w:spacing w:after="0"/>
+      </w:pPr>
+    </w:p>
+    <w:p>
+      <w:pPr>
+        <w:spacing w:after="0"/>
+      </w:pPr>
+      <w:r>
         <w:lastRenderedPageBreak/>
-        <w:t xml:space="preserve">El programa te advierte que no puede hacer un </w:t>
-      </w:r>
-      <w:proofErr w:type="spellStart"/>
-      <w:r>
-        <w:rPr>
-          <w:rFonts w:ascii="Century Gothic" w:eastAsia="Century Gothic" w:hAnsi="Century Gothic" w:cs="Century Gothic"/>
-          <w:sz w:val="24"/>
-        </w:rPr>
-        <w:t>commit</w:t>
-      </w:r>
-      <w:proofErr w:type="spellEnd"/>
-      <w:r>
-        <w:rPr>
-          <w:rFonts w:ascii="Century Gothic" w:eastAsia="Century Gothic" w:hAnsi="Century Gothic" w:cs="Century Gothic"/>
-          <w:sz w:val="24"/>
-        </w:rPr>
-        <w:t xml:space="preserve"> a la rama porque hay </w:t>
-      </w:r>
-      <w:proofErr w:type="spellStart"/>
-      <w:r>
-        <w:rPr>
-          <w:rFonts w:ascii="Century Gothic" w:eastAsia="Century Gothic" w:hAnsi="Century Gothic" w:cs="Century Gothic"/>
-          <w:sz w:val="24"/>
-        </w:rPr>
-        <w:t>commits</w:t>
-      </w:r>
-      <w:proofErr w:type="spellEnd"/>
-      <w:r>
-        <w:rPr>
-          <w:rFonts w:ascii="Century Gothic" w:eastAsia="Century Gothic" w:hAnsi="Century Gothic" w:cs="Century Gothic"/>
-          <w:sz w:val="24"/>
-        </w:rPr>
-        <w:t xml:space="preserve"> que no </w:t>
-      </w:r>
-      <w:proofErr w:type="spellStart"/>
-      <w:r>
-        <w:rPr>
-          <w:rFonts w:ascii="Century Gothic" w:eastAsia="Century Gothic" w:hAnsi="Century Gothic" w:cs="Century Gothic"/>
-          <w:sz w:val="24"/>
-        </w:rPr>
-        <w:t>estan</w:t>
-      </w:r>
-      <w:proofErr w:type="spellEnd"/>
-      <w:r>
-        <w:rPr>
-          <w:rFonts w:ascii="Century Gothic" w:eastAsia="Century Gothic" w:hAnsi="Century Gothic" w:cs="Century Gothic"/>
-          <w:sz w:val="24"/>
-        </w:rPr>
-        <w:t xml:space="preserve"> presentes en tu </w:t>
-      </w:r>
-      <w:proofErr w:type="spellStart"/>
-      <w:r>
-        <w:rPr>
-          <w:rFonts w:ascii="Century Gothic" w:eastAsia="Century Gothic" w:hAnsi="Century Gothic" w:cs="Century Gothic"/>
-          <w:sz w:val="24"/>
-        </w:rPr>
-        <w:t>version</w:t>
-      </w:r>
-      <w:proofErr w:type="spellEnd"/>
-      <w:r>
-        <w:rPr>
-          <w:rFonts w:ascii="Century Gothic" w:eastAsia="Century Gothic" w:hAnsi="Century Gothic" w:cs="Century Gothic"/>
-          <w:sz w:val="24"/>
-        </w:rPr>
-        <w:t xml:space="preserve"> del archivo</w:t>
-      </w:r>
-    </w:p>
-    <w:p>
-      <w:pPr>
-        <w:spacing w:after="0"/>
-      </w:pPr>
-    </w:p>
-    <w:p>
-      <w:pPr>
-        <w:spacing w:after="0"/>
-      </w:pPr>
-      <w:r>
         <w:t xml:space="preserve"> </w:t>
       </w:r>
       <w:r>
@@ -3682,11 +3670,9 @@
       <w:r>
         <w:t xml:space="preserve">: Acepta el cambio y </w:t>
       </w:r>
-      <w:proofErr w:type="spellStart"/>
-      <w:r>
-        <w:t>sobreescribe</w:t>
-      </w:r>
-      <w:proofErr w:type="spellEnd"/>
+      <w:r>
+        <w:t>sobrescribe</w:t>
+      </w:r>
       <w:r>
         <w:t xml:space="preserve"> la </w:t>
       </w:r>
@@ -3743,11 +3729,9 @@
       <w:r>
         <w:t xml:space="preserve">: Acepta el cambio y </w:t>
       </w:r>
-      <w:proofErr w:type="spellStart"/>
-      <w:r>
-        <w:t>sobreescribe</w:t>
-      </w:r>
-      <w:proofErr w:type="spellEnd"/>
+      <w:r>
+        <w:t>sobrescribe</w:t>
+      </w:r>
       <w:r>
         <w:t xml:space="preserve"> tu </w:t>
       </w:r>
@@ -3845,6 +3829,8 @@
         <w:ind w:left="10" w:right="61" w:hanging="10"/>
         <w:jc w:val="both"/>
       </w:pPr>
+      <w:bookmarkStart w:id="0" w:name="_GoBack"/>
+      <w:bookmarkEnd w:id="0"/>
     </w:p>
     <w:sectPr>
       <w:pgSz w:w="11900" w:h="16840"/>

</xml_diff>